<commit_message>
NRL Onboarding Guide for Direct API Integration
</commit_message>
<xml_diff>
--- a/content/uploads/onboarding/NRL Onboarding Guide for Direct API Integration.docx
+++ b/content/uploads/onboarding/NRL Onboarding Guide for Direct API Integration.docx
@@ -152,13 +152,13 @@
               </wp:anchor>
             </w:drawing>
           </mc:Choice>
-          <mc:Fallback>
+          <mc:Fallback xmlns:a14="http://schemas.microsoft.com/office/drawing/2010/main" xmlns:pic="http://schemas.openxmlformats.org/drawingml/2006/picture" xmlns:a="http://schemas.openxmlformats.org/drawingml/2006/main">
             <w:pict>
-              <v:shapetype w14:anchorId="2B28C283" id="_x0000_t202" coordsize="21600,21600" o:spt="202" path="m,l,21600r21600,l21600,xe">
+              <v:shapetype id="_x0000_t202" coordsize="21600,21600" o:spt="202" path="m,l,21600r21600,l21600,xe" w14:anchorId="2B28C283">
                 <v:stroke joinstyle="miter"/>
                 <v:path gradientshapeok="t" o:connecttype="rect"/>
               </v:shapetype>
-              <v:shape id="Text Box 3" o:spid="_x0000_s1026" type="#_x0000_t202" style="position:absolute;margin-left:0;margin-top:461.35pt;width:379.25pt;height:39.65pt;z-index:251658241;visibility:visible;mso-wrap-style:square;mso-width-percent:0;mso-height-percent:0;mso-wrap-distance-left:9pt;mso-wrap-distance-top:0;mso-wrap-distance-right:9pt;mso-wrap-distance-bottom:0;mso-position-horizontal:left;mso-position-horizontal-relative:margin;mso-position-vertical:absolute;mso-position-vertical-relative:page;mso-width-percent:0;mso-height-percent:0;mso-width-relative:margin;mso-height-relative:margin;v-text-anchor:top" o:gfxdata="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" filled="f" stroked="f" strokeweight=".5pt">
+              <v:shape id="Text Box 3" style="position:absolute;margin-left:0;margin-top:461.35pt;width:379.25pt;height:39.65pt;z-index:251658241;visibility:visible;mso-wrap-style:square;mso-width-percent:0;mso-height-percent:0;mso-wrap-distance-left:9pt;mso-wrap-distance-top:0;mso-wrap-distance-right:9pt;mso-wrap-distance-bottom:0;mso-position-horizontal:left;mso-position-horizontal-relative:margin;mso-position-vertical:absolute;mso-position-vertical-relative:page;mso-width-percent:0;mso-height-percent:0;mso-width-relative:margin;mso-height-relative:margin;v-text-anchor:top" o:spid="_x0000_s1026" filled="f" stroked="f" strokeweight=".5pt" type="#_x0000_t202" o:gfxdata="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">
                 <v:textbox inset="0,0,0,0">
                   <w:txbxContent>
                     <w:p>
@@ -317,7 +317,7 @@
               </wp:anchor>
             </w:drawing>
           </mc:Choice>
-          <mc:Fallback xmlns:a14="http://schemas.microsoft.com/office/drawing/2010/main" xmlns:pic="http://schemas.openxmlformats.org/drawingml/2006/picture" xmlns:a="http://schemas.openxmlformats.org/drawingml/2006/main">
+          <mc:Fallback xmlns:a="http://schemas.openxmlformats.org/drawingml/2006/main" xmlns:pic="http://schemas.openxmlformats.org/drawingml/2006/picture" xmlns:a14="http://schemas.microsoft.com/office/drawing/2010/main">
             <w:pict>
               <v:shape id="Text Box 2" style="position:absolute;margin-left:0;margin-top:300.35pt;width:501.7pt;height:199.5pt;z-index:251658240;visibility:visible;mso-wrap-style:square;mso-width-percent:0;mso-height-percent:0;mso-wrap-distance-left:9pt;mso-wrap-distance-top:0;mso-wrap-distance-right:9pt;mso-wrap-distance-bottom:0;mso-position-horizontal:absolute;mso-position-horizontal-relative:margin;mso-position-vertical:absolute;mso-position-vertical-relative:page;mso-width-percent:0;mso-height-percent:0;mso-width-relative:margin;mso-height-relative:margin;v-text-anchor:top" o:spid="_x0000_s1027" filled="f" stroked="f" strokeweight=".5pt" type="#_x0000_t202" o:gfxdata="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" w14:anchorId="7D6C90E7">
                 <v:textbox inset="0,0,0,0">
@@ -414,9 +414,9 @@
         <w:tblLook w:val="0000" w:firstRow="0" w:lastRow="0" w:firstColumn="0" w:lastColumn="0" w:noHBand="0" w:noVBand="0"/>
       </w:tblPr>
       <w:tblGrid>
-        <w:gridCol w:w="1024"/>
-        <w:gridCol w:w="1388"/>
-        <w:gridCol w:w="7793"/>
+        <w:gridCol w:w="1610"/>
+        <w:gridCol w:w="1318"/>
+        <w:gridCol w:w="7277"/>
       </w:tblGrid>
       <w:tr>
         <w:trPr>
@@ -424,7 +424,7 @@
         </w:trPr>
         <w:tc>
           <w:tcPr>
-            <w:tcW w:w="502" w:type="pct"/>
+            <w:tcW w:w="1042" w:type="pct"/>
             <w:tcBorders>
               <w:top w:val="single" w:sz="2" w:space="0" w:color="0F0F0F" w:themeColor="text1"/>
               <w:bottom w:val="single" w:sz="2" w:space="0" w:color="0F0F0F" w:themeColor="text1"/>
@@ -453,7 +453,7 @@
         </w:tc>
         <w:tc>
           <w:tcPr>
-            <w:tcW w:w="680" w:type="pct"/>
+            <w:tcW w:w="140" w:type="pct"/>
             <w:tcBorders>
               <w:top w:val="single" w:sz="2" w:space="0" w:color="0F0F0F" w:themeColor="text1"/>
               <w:left w:val="nil"/>
@@ -484,7 +484,7 @@
         </w:tc>
         <w:tc>
           <w:tcPr>
-            <w:tcW w:w="3819" w:type="pct"/>
+            <w:tcW w:w="3818" w:type="pct"/>
             <w:tcBorders>
               <w:top w:val="single" w:sz="2" w:space="0" w:color="0F0F0F" w:themeColor="text1"/>
               <w:left w:val="nil"/>
@@ -518,7 +518,7 @@
         </w:trPr>
         <w:tc>
           <w:tcPr>
-            <w:tcW w:w="502" w:type="pct"/>
+            <w:tcW w:w="1042" w:type="pct"/>
             <w:tcBorders>
               <w:top w:val="single" w:sz="2" w:space="0" w:color="0F0F0F" w:themeColor="text1"/>
               <w:right w:val="single" w:sz="2" w:space="0" w:color="B9B9B9"/>
@@ -551,7 +551,7 @@
         </w:tc>
         <w:tc>
           <w:tcPr>
-            <w:tcW w:w="680" w:type="pct"/>
+            <w:tcW w:w="140" w:type="pct"/>
             <w:tcBorders>
               <w:top w:val="single" w:sz="2" w:space="0" w:color="0F0F0F" w:themeColor="text1"/>
               <w:left w:val="single" w:sz="2" w:space="0" w:color="B9B9B9"/>
@@ -621,7 +621,7 @@
         </w:tc>
         <w:tc>
           <w:tcPr>
-            <w:tcW w:w="3819" w:type="pct"/>
+            <w:tcW w:w="3818" w:type="pct"/>
             <w:tcBorders>
               <w:top w:val="single" w:sz="2" w:space="0" w:color="0F0F0F" w:themeColor="text1"/>
               <w:left w:val="single" w:sz="2" w:space="0" w:color="B9B9B9"/>
@@ -666,7 +666,7 @@
         </w:trPr>
         <w:tc>
           <w:tcPr>
-            <w:tcW w:w="502" w:type="pct"/>
+            <w:tcW w:w="1042" w:type="pct"/>
             <w:tcBorders>
               <w:right w:val="single" w:sz="2" w:space="0" w:color="B9B9B9"/>
             </w:tcBorders>
@@ -698,7 +698,7 @@
         </w:tc>
         <w:tc>
           <w:tcPr>
-            <w:tcW w:w="680" w:type="pct"/>
+            <w:tcW w:w="140" w:type="pct"/>
             <w:tcBorders>
               <w:left w:val="single" w:sz="2" w:space="0" w:color="B9B9B9"/>
               <w:right w:val="single" w:sz="2" w:space="0" w:color="B9B9B9"/>
@@ -724,7 +724,7 @@
         </w:tc>
         <w:tc>
           <w:tcPr>
-            <w:tcW w:w="3819" w:type="pct"/>
+            <w:tcW w:w="3818" w:type="pct"/>
             <w:tcBorders>
               <w:left w:val="single" w:sz="2" w:space="0" w:color="B9B9B9"/>
             </w:tcBorders>
@@ -761,7 +761,7 @@
         </w:trPr>
         <w:tc>
           <w:tcPr>
-            <w:tcW w:w="502" w:type="pct"/>
+            <w:tcW w:w="1042" w:type="pct"/>
             <w:tcBorders>
               <w:right w:val="single" w:sz="2" w:space="0" w:color="B9B9B9"/>
             </w:tcBorders>
@@ -786,7 +786,7 @@
         </w:tc>
         <w:tc>
           <w:tcPr>
-            <w:tcW w:w="680" w:type="pct"/>
+            <w:tcW w:w="140" w:type="pct"/>
             <w:tcBorders>
               <w:left w:val="single" w:sz="2" w:space="0" w:color="B9B9B9"/>
               <w:right w:val="single" w:sz="2" w:space="0" w:color="B9B9B9"/>
@@ -812,7 +812,7 @@
         </w:tc>
         <w:tc>
           <w:tcPr>
-            <w:tcW w:w="3819" w:type="pct"/>
+            <w:tcW w:w="3818" w:type="pct"/>
             <w:tcBorders>
               <w:left w:val="single" w:sz="2" w:space="0" w:color="B9B9B9"/>
             </w:tcBorders>
@@ -855,7 +855,7 @@
         </w:trPr>
         <w:tc>
           <w:tcPr>
-            <w:tcW w:w="502" w:type="pct"/>
+            <w:tcW w:w="1042" w:type="pct"/>
             <w:tcBorders>
               <w:right w:val="single" w:sz="2" w:space="0" w:color="B9B9B9"/>
             </w:tcBorders>
@@ -887,7 +887,7 @@
         </w:tc>
         <w:tc>
           <w:tcPr>
-            <w:tcW w:w="680" w:type="pct"/>
+            <w:tcW w:w="140" w:type="pct"/>
             <w:tcBorders>
               <w:left w:val="single" w:sz="2" w:space="0" w:color="B9B9B9"/>
               <w:right w:val="single" w:sz="2" w:space="0" w:color="B9B9B9"/>
@@ -913,7 +913,7 @@
         </w:tc>
         <w:tc>
           <w:tcPr>
-            <w:tcW w:w="3819" w:type="pct"/>
+            <w:tcW w:w="3818" w:type="pct"/>
             <w:tcBorders>
               <w:left w:val="single" w:sz="2" w:space="0" w:color="B9B9B9"/>
             </w:tcBorders>
@@ -949,7 +949,7 @@
         </w:trPr>
         <w:tc>
           <w:tcPr>
-            <w:tcW w:w="502" w:type="pct"/>
+            <w:tcW w:w="1042" w:type="pct"/>
             <w:tcBorders>
               <w:right w:val="single" w:sz="2" w:space="0" w:color="B9B9B9"/>
             </w:tcBorders>
@@ -974,7 +974,7 @@
         </w:tc>
         <w:tc>
           <w:tcPr>
-            <w:tcW w:w="680" w:type="pct"/>
+            <w:tcW w:w="140" w:type="pct"/>
             <w:tcBorders>
               <w:left w:val="single" w:sz="2" w:space="0" w:color="B9B9B9"/>
               <w:right w:val="single" w:sz="2" w:space="0" w:color="B9B9B9"/>
@@ -1000,7 +1000,7 @@
         </w:tc>
         <w:tc>
           <w:tcPr>
-            <w:tcW w:w="3819" w:type="pct"/>
+            <w:tcW w:w="3818" w:type="pct"/>
             <w:tcBorders>
               <w:left w:val="single" w:sz="2" w:space="0" w:color="B9B9B9"/>
             </w:tcBorders>
@@ -1064,7 +1064,7 @@
         </w:trPr>
         <w:tc>
           <w:tcPr>
-            <w:tcW w:w="502" w:type="pct"/>
+            <w:tcW w:w="1042" w:type="pct"/>
             <w:tcBorders>
               <w:right w:val="single" w:sz="2" w:space="0" w:color="B9B9B9"/>
             </w:tcBorders>
@@ -1089,7 +1089,7 @@
         </w:tc>
         <w:tc>
           <w:tcPr>
-            <w:tcW w:w="680" w:type="pct"/>
+            <w:tcW w:w="140" w:type="pct"/>
             <w:tcBorders>
               <w:left w:val="single" w:sz="2" w:space="0" w:color="B9B9B9"/>
               <w:right w:val="single" w:sz="2" w:space="0" w:color="B9B9B9"/>
@@ -1115,7 +1115,7 @@
         </w:tc>
         <w:tc>
           <w:tcPr>
-            <w:tcW w:w="3819" w:type="pct"/>
+            <w:tcW w:w="3818" w:type="pct"/>
             <w:tcBorders>
               <w:left w:val="single" w:sz="2" w:space="0" w:color="B9B9B9"/>
             </w:tcBorders>
@@ -1144,7 +1144,7 @@
         </w:trPr>
         <w:tc>
           <w:tcPr>
-            <w:tcW w:w="502" w:type="pct"/>
+            <w:tcW w:w="1042" w:type="pct"/>
             <w:tcBorders>
               <w:right w:val="single" w:sz="2" w:space="0" w:color="B9B9B9"/>
             </w:tcBorders>
@@ -1176,7 +1176,7 @@
         </w:tc>
         <w:tc>
           <w:tcPr>
-            <w:tcW w:w="680" w:type="pct"/>
+            <w:tcW w:w="140" w:type="pct"/>
             <w:tcBorders>
               <w:left w:val="single" w:sz="2" w:space="0" w:color="B9B9B9"/>
               <w:right w:val="single" w:sz="2" w:space="0" w:color="B9B9B9"/>
@@ -1209,7 +1209,7 @@
         </w:tc>
         <w:tc>
           <w:tcPr>
-            <w:tcW w:w="3819" w:type="pct"/>
+            <w:tcW w:w="3818" w:type="pct"/>
             <w:tcBorders>
               <w:left w:val="single" w:sz="2" w:space="0" w:color="B9B9B9"/>
             </w:tcBorders>
@@ -1331,7 +1331,7 @@
         </w:trPr>
         <w:tc>
           <w:tcPr>
-            <w:tcW w:w="502" w:type="pct"/>
+            <w:tcW w:w="1042" w:type="pct"/>
             <w:tcBorders>
               <w:right w:val="single" w:sz="2" w:space="0" w:color="B9B9B9"/>
             </w:tcBorders>
@@ -1356,7 +1356,7 @@
         </w:tc>
         <w:tc>
           <w:tcPr>
-            <w:tcW w:w="680" w:type="pct"/>
+            <w:tcW w:w="140" w:type="pct"/>
             <w:tcBorders>
               <w:left w:val="single" w:sz="2" w:space="0" w:color="B9B9B9"/>
               <w:right w:val="single" w:sz="2" w:space="0" w:color="B9B9B9"/>
@@ -1403,7 +1403,7 @@
         </w:tc>
         <w:tc>
           <w:tcPr>
-            <w:tcW w:w="3819" w:type="pct"/>
+            <w:tcW w:w="3818" w:type="pct"/>
             <w:tcBorders>
               <w:left w:val="single" w:sz="2" w:space="0" w:color="B9B9B9"/>
             </w:tcBorders>
@@ -1467,7 +1467,7 @@
         </w:trPr>
         <w:tc>
           <w:tcPr>
-            <w:tcW w:w="502" w:type="pct"/>
+            <w:tcW w:w="1042" w:type="pct"/>
             <w:tcBorders>
               <w:right w:val="single" w:sz="2" w:space="0" w:color="B9B9B9"/>
             </w:tcBorders>
@@ -1492,7 +1492,7 @@
         </w:tc>
         <w:tc>
           <w:tcPr>
-            <w:tcW w:w="680" w:type="pct"/>
+            <w:tcW w:w="140" w:type="pct"/>
             <w:tcBorders>
               <w:left w:val="single" w:sz="2" w:space="0" w:color="B9B9B9"/>
               <w:right w:val="single" w:sz="2" w:space="0" w:color="B9B9B9"/>
@@ -1546,7 +1546,7 @@
         </w:tc>
         <w:tc>
           <w:tcPr>
-            <w:tcW w:w="3819" w:type="pct"/>
+            <w:tcW w:w="3818" w:type="pct"/>
             <w:tcBorders>
               <w:left w:val="single" w:sz="2" w:space="0" w:color="B9B9B9"/>
             </w:tcBorders>
@@ -1575,7 +1575,7 @@
         </w:trPr>
         <w:tc>
           <w:tcPr>
-            <w:tcW w:w="502" w:type="pct"/>
+            <w:tcW w:w="1042" w:type="pct"/>
             <w:tcBorders>
               <w:right w:val="single" w:sz="2" w:space="0" w:color="B9B9B9"/>
             </w:tcBorders>
@@ -1607,7 +1607,7 @@
         </w:tc>
         <w:tc>
           <w:tcPr>
-            <w:tcW w:w="680" w:type="pct"/>
+            <w:tcW w:w="140" w:type="pct"/>
             <w:tcBorders>
               <w:left w:val="single" w:sz="2" w:space="0" w:color="B9B9B9"/>
               <w:right w:val="single" w:sz="2" w:space="0" w:color="B9B9B9"/>
@@ -1654,7 +1654,7 @@
         </w:tc>
         <w:tc>
           <w:tcPr>
-            <w:tcW w:w="3819" w:type="pct"/>
+            <w:tcW w:w="3818" w:type="pct"/>
             <w:tcBorders>
               <w:left w:val="single" w:sz="2" w:space="0" w:color="B9B9B9"/>
             </w:tcBorders>
@@ -1769,7 +1769,7 @@
         </w:trPr>
         <w:tc>
           <w:tcPr>
-            <w:tcW w:w="502" w:type="pct"/>
+            <w:tcW w:w="1042" w:type="pct"/>
             <w:tcBorders>
               <w:right w:val="single" w:sz="2" w:space="0" w:color="B9B9B9"/>
             </w:tcBorders>
@@ -1794,7 +1794,7 @@
         </w:tc>
         <w:tc>
           <w:tcPr>
-            <w:tcW w:w="680" w:type="pct"/>
+            <w:tcW w:w="140" w:type="pct"/>
             <w:tcBorders>
               <w:left w:val="single" w:sz="2" w:space="0" w:color="B9B9B9"/>
               <w:right w:val="single" w:sz="2" w:space="0" w:color="B9B9B9"/>
@@ -1820,7 +1820,7 @@
         </w:tc>
         <w:tc>
           <w:tcPr>
-            <w:tcW w:w="3819" w:type="pct"/>
+            <w:tcW w:w="3818" w:type="pct"/>
             <w:tcBorders>
               <w:left w:val="single" w:sz="2" w:space="0" w:color="B9B9B9"/>
             </w:tcBorders>
@@ -1893,7 +1893,7 @@
         </w:trPr>
         <w:tc>
           <w:tcPr>
-            <w:tcW w:w="502" w:type="pct"/>
+            <w:tcW w:w="1042" w:type="pct"/>
             <w:tcBorders>
               <w:right w:val="single" w:sz="2" w:space="0" w:color="B9B9B9"/>
             </w:tcBorders>
@@ -1918,7 +1918,7 @@
         </w:tc>
         <w:tc>
           <w:tcPr>
-            <w:tcW w:w="680" w:type="pct"/>
+            <w:tcW w:w="140" w:type="pct"/>
             <w:tcBorders>
               <w:left w:val="single" w:sz="2" w:space="0" w:color="B9B9B9"/>
               <w:right w:val="single" w:sz="2" w:space="0" w:color="B9B9B9"/>
@@ -1944,7 +1944,7 @@
         </w:tc>
         <w:tc>
           <w:tcPr>
-            <w:tcW w:w="3819" w:type="pct"/>
+            <w:tcW w:w="3818" w:type="pct"/>
             <w:tcBorders>
               <w:left w:val="single" w:sz="2" w:space="0" w:color="B9B9B9"/>
             </w:tcBorders>
@@ -1980,7 +1980,7 @@
         </w:trPr>
         <w:tc>
           <w:tcPr>
-            <w:tcW w:w="502" w:type="pct"/>
+            <w:tcW w:w="1042" w:type="pct"/>
             <w:tcBorders>
               <w:right w:val="single" w:sz="2" w:space="0" w:color="B9B9B9"/>
             </w:tcBorders>
@@ -2005,7 +2005,7 @@
         </w:tc>
         <w:tc>
           <w:tcPr>
-            <w:tcW w:w="680" w:type="pct"/>
+            <w:tcW w:w="140" w:type="pct"/>
             <w:tcBorders>
               <w:left w:val="single" w:sz="2" w:space="0" w:color="B9B9B9"/>
               <w:right w:val="single" w:sz="2" w:space="0" w:color="B9B9B9"/>
@@ -2031,7 +2031,7 @@
         </w:tc>
         <w:tc>
           <w:tcPr>
-            <w:tcW w:w="3819" w:type="pct"/>
+            <w:tcW w:w="3818" w:type="pct"/>
             <w:tcBorders>
               <w:left w:val="single" w:sz="2" w:space="0" w:color="B9B9B9"/>
             </w:tcBorders>
@@ -2060,7 +2060,7 @@
         </w:trPr>
         <w:tc>
           <w:tcPr>
-            <w:tcW w:w="502" w:type="pct"/>
+            <w:tcW w:w="1042" w:type="pct"/>
             <w:tcBorders>
               <w:right w:val="single" w:sz="2" w:space="0" w:color="B9B9B9"/>
             </w:tcBorders>
@@ -2085,7 +2085,7 @@
         </w:tc>
         <w:tc>
           <w:tcPr>
-            <w:tcW w:w="680" w:type="pct"/>
+            <w:tcW w:w="140" w:type="pct"/>
             <w:tcBorders>
               <w:left w:val="single" w:sz="2" w:space="0" w:color="B9B9B9"/>
               <w:right w:val="single" w:sz="2" w:space="0" w:color="B9B9B9"/>
@@ -2111,7 +2111,7 @@
         </w:tc>
         <w:tc>
           <w:tcPr>
-            <w:tcW w:w="3819" w:type="pct"/>
+            <w:tcW w:w="3818" w:type="pct"/>
             <w:tcBorders>
               <w:left w:val="single" w:sz="2" w:space="0" w:color="B9B9B9"/>
             </w:tcBorders>
@@ -2172,7 +2172,7 @@
         </w:trPr>
         <w:tc>
           <w:tcPr>
-            <w:tcW w:w="502" w:type="pct"/>
+            <w:tcW w:w="1042" w:type="pct"/>
             <w:tcBorders>
               <w:right w:val="single" w:sz="2" w:space="0" w:color="B9B9B9"/>
             </w:tcBorders>
@@ -2197,7 +2197,7 @@
         </w:tc>
         <w:tc>
           <w:tcPr>
-            <w:tcW w:w="680" w:type="pct"/>
+            <w:tcW w:w="140" w:type="pct"/>
             <w:tcBorders>
               <w:left w:val="single" w:sz="2" w:space="0" w:color="B9B9B9"/>
               <w:right w:val="single" w:sz="2" w:space="0" w:color="B9B9B9"/>
@@ -2223,7 +2223,7 @@
         </w:tc>
         <w:tc>
           <w:tcPr>
-            <w:tcW w:w="3819" w:type="pct"/>
+            <w:tcW w:w="3818" w:type="pct"/>
             <w:tcBorders>
               <w:left w:val="single" w:sz="2" w:space="0" w:color="B9B9B9"/>
             </w:tcBorders>
@@ -2252,7 +2252,7 @@
         </w:trPr>
         <w:tc>
           <w:tcPr>
-            <w:tcW w:w="502" w:type="pct"/>
+            <w:tcW w:w="1042" w:type="pct"/>
             <w:tcBorders>
               <w:right w:val="single" w:sz="2" w:space="0" w:color="B9B9B9"/>
             </w:tcBorders>
@@ -2277,7 +2277,7 @@
         </w:tc>
         <w:tc>
           <w:tcPr>
-            <w:tcW w:w="680" w:type="pct"/>
+            <w:tcW w:w="140" w:type="pct"/>
             <w:tcBorders>
               <w:left w:val="single" w:sz="2" w:space="0" w:color="B9B9B9"/>
               <w:right w:val="single" w:sz="2" w:space="0" w:color="B9B9B9"/>
@@ -2303,7 +2303,7 @@
         </w:tc>
         <w:tc>
           <w:tcPr>
-            <w:tcW w:w="3819" w:type="pct"/>
+            <w:tcW w:w="3818" w:type="pct"/>
             <w:tcBorders>
               <w:left w:val="single" w:sz="2" w:space="0" w:color="B9B9B9"/>
             </w:tcBorders>
@@ -2332,7 +2332,7 @@
         </w:trPr>
         <w:tc>
           <w:tcPr>
-            <w:tcW w:w="502" w:type="pct"/>
+            <w:tcW w:w="1042" w:type="pct"/>
             <w:tcBorders>
               <w:right w:val="single" w:sz="2" w:space="0" w:color="B9B9B9"/>
             </w:tcBorders>
@@ -2357,7 +2357,7 @@
         </w:tc>
         <w:tc>
           <w:tcPr>
-            <w:tcW w:w="680" w:type="pct"/>
+            <w:tcW w:w="140" w:type="pct"/>
             <w:tcBorders>
               <w:left w:val="single" w:sz="2" w:space="0" w:color="B9B9B9"/>
               <w:right w:val="single" w:sz="2" w:space="0" w:color="B9B9B9"/>
@@ -2383,7 +2383,7 @@
         </w:tc>
         <w:tc>
           <w:tcPr>
-            <w:tcW w:w="3819" w:type="pct"/>
+            <w:tcW w:w="3818" w:type="pct"/>
             <w:tcBorders>
               <w:left w:val="single" w:sz="2" w:space="0" w:color="B9B9B9"/>
             </w:tcBorders>
@@ -2412,7 +2412,7 @@
         </w:trPr>
         <w:tc>
           <w:tcPr>
-            <w:tcW w:w="502" w:type="pct"/>
+            <w:tcW w:w="1042" w:type="pct"/>
             <w:tcBorders>
               <w:right w:val="single" w:sz="2" w:space="0" w:color="B9B9B9"/>
             </w:tcBorders>
@@ -2437,7 +2437,7 @@
         </w:tc>
         <w:tc>
           <w:tcPr>
-            <w:tcW w:w="680" w:type="pct"/>
+            <w:tcW w:w="140" w:type="pct"/>
             <w:tcBorders>
               <w:left w:val="single" w:sz="2" w:space="0" w:color="B9B9B9"/>
               <w:right w:val="single" w:sz="2" w:space="0" w:color="B9B9B9"/>
@@ -2463,7 +2463,7 @@
         </w:tc>
         <w:tc>
           <w:tcPr>
-            <w:tcW w:w="3819" w:type="pct"/>
+            <w:tcW w:w="3818" w:type="pct"/>
             <w:tcBorders>
               <w:left w:val="single" w:sz="2" w:space="0" w:color="B9B9B9"/>
             </w:tcBorders>
@@ -2541,7 +2541,7 @@
         </w:trPr>
         <w:tc>
           <w:tcPr>
-            <w:tcW w:w="502" w:type="pct"/>
+            <w:tcW w:w="1042" w:type="pct"/>
             <w:tcBorders>
               <w:right w:val="single" w:sz="2" w:space="0" w:color="B9B9B9"/>
             </w:tcBorders>
@@ -2566,7 +2566,7 @@
         </w:tc>
         <w:tc>
           <w:tcPr>
-            <w:tcW w:w="680" w:type="pct"/>
+            <w:tcW w:w="140" w:type="pct"/>
             <w:tcBorders>
               <w:left w:val="single" w:sz="2" w:space="0" w:color="B9B9B9"/>
               <w:right w:val="single" w:sz="2" w:space="0" w:color="B9B9B9"/>
@@ -2592,7 +2592,7 @@
         </w:tc>
         <w:tc>
           <w:tcPr>
-            <w:tcW w:w="3819" w:type="pct"/>
+            <w:tcW w:w="3818" w:type="pct"/>
             <w:tcBorders>
               <w:left w:val="single" w:sz="2" w:space="0" w:color="B9B9B9"/>
             </w:tcBorders>
@@ -2611,6 +2611,87 @@
                 <w:szCs w:val="22"/>
               </w:rPr>
               <w:t>Removed IWG contact email and replaced with NRL/NEMS Team mailbox</w:t>
+            </w:r>
+          </w:p>
+        </w:tc>
+      </w:tr>
+      <w:tr>
+        <w:trPr>
+          <w:trHeight w:val="290"/>
+        </w:trPr>
+        <w:tc>
+          <w:tcPr>
+            <w:tcW w:w="1042" w:type="pct"/>
+            <w:tcBorders>
+              <w:right w:val="single" w:sz="2" w:space="0" w:color="B9B9B9"/>
+            </w:tcBorders>
+            <w:vAlign w:val="center"/>
+          </w:tcPr>
+          <w:p>
+            <w:pPr>
+              <w:pStyle w:val="TableText"/>
+              <w:rPr>
+                <w:sz w:val="22"/>
+                <w:szCs w:val="22"/>
+              </w:rPr>
+            </w:pPr>
+            <w:r>
+              <w:rPr>
+                <w:sz w:val="22"/>
+                <w:szCs w:val="22"/>
+              </w:rPr>
+              <w:lastRenderedPageBreak/>
+              <w:t>V1.4</w:t>
+            </w:r>
+          </w:p>
+        </w:tc>
+        <w:tc>
+          <w:tcPr>
+            <w:tcW w:w="140" w:type="pct"/>
+            <w:tcBorders>
+              <w:left w:val="single" w:sz="2" w:space="0" w:color="B9B9B9"/>
+              <w:right w:val="single" w:sz="2" w:space="0" w:color="B9B9B9"/>
+            </w:tcBorders>
+            <w:shd w:val="clear" w:color="auto" w:fill="auto"/>
+          </w:tcPr>
+          <w:p>
+            <w:pPr>
+              <w:pStyle w:val="TableText"/>
+              <w:rPr>
+                <w:sz w:val="22"/>
+                <w:szCs w:val="22"/>
+              </w:rPr>
+            </w:pPr>
+            <w:r>
+              <w:rPr>
+                <w:sz w:val="22"/>
+                <w:szCs w:val="22"/>
+              </w:rPr>
+              <w:t>23/11/2021</w:t>
+            </w:r>
+          </w:p>
+        </w:tc>
+        <w:tc>
+          <w:tcPr>
+            <w:tcW w:w="3818" w:type="pct"/>
+            <w:tcBorders>
+              <w:left w:val="single" w:sz="2" w:space="0" w:color="B9B9B9"/>
+            </w:tcBorders>
+          </w:tcPr>
+          <w:p>
+            <w:pPr>
+              <w:pStyle w:val="TableText"/>
+              <w:rPr>
+                <w:sz w:val="22"/>
+                <w:szCs w:val="22"/>
+              </w:rPr>
+            </w:pPr>
+            <w:r>
+              <w:rPr>
+                <w:sz w:val="22"/>
+                <w:szCs w:val="22"/>
+              </w:rPr>
+              <w:t>Updated to include Note regarding certificate expiry.</w:t>
             </w:r>
           </w:p>
         </w:tc>
@@ -3296,8 +3377,17 @@
                 <w:sz w:val="20"/>
                 <w:szCs w:val="22"/>
               </w:rPr>
-              <w:t>Karen Akehurst</w:t>
-            </w:r>
+              <w:t xml:space="preserve">Karen </w:t>
+            </w:r>
+            <w:proofErr w:type="spellStart"/>
+            <w:r>
+              <w:rPr>
+                <w:sz w:val="20"/>
+                <w:szCs w:val="22"/>
+              </w:rPr>
+              <w:t>Akehurst</w:t>
+            </w:r>
+            <w:proofErr w:type="spellEnd"/>
           </w:p>
         </w:tc>
         <w:tc>
@@ -8018,7 +8108,21 @@
           <w:rPr>
             <w:rStyle w:val="Hyperlink"/>
           </w:rPr>
-          <w:t>NRL Onboarding Guide for SCRa-only Consumers</w:t>
+          <w:t xml:space="preserve">NRL Onboarding Guide for </w:t>
+        </w:r>
+        <w:proofErr w:type="spellStart"/>
+        <w:r>
+          <w:rPr>
+            <w:rStyle w:val="Hyperlink"/>
+          </w:rPr>
+          <w:t>SCRa</w:t>
+        </w:r>
+        <w:proofErr w:type="spellEnd"/>
+        <w:r>
+          <w:rPr>
+            <w:rStyle w:val="Hyperlink"/>
+          </w:rPr>
+          <w:t>-only Consumers</w:t>
         </w:r>
         <w:r>
           <w:rPr>
@@ -8051,13 +8155,8 @@
         <w:t xml:space="preserve">, </w:t>
       </w:r>
       <w:r>
-        <w:t xml:space="preserve">related </w:t>
-      </w:r>
-      <w:proofErr w:type="gramStart"/>
-      <w:r>
-        <w:t>guidance</w:t>
-      </w:r>
-      <w:proofErr w:type="gramEnd"/>
+        <w:t>related guidance</w:t>
+      </w:r>
       <w:r>
         <w:t xml:space="preserve"> and contact details</w:t>
       </w:r>
@@ -8245,10 +8344,7 @@
         <w:t>are managed through the Interoperability Working Group (IWG) and are triggered by the submission of an Information Flow Request form (available via:</w:t>
       </w:r>
       <w:r>
-        <w:t xml:space="preserve"> </w:t>
-      </w:r>
-      <w:r>
-        <w:t>nrlnems.ls@nhs.net</w:t>
+        <w:t xml:space="preserve"> nrlnems.ls@nhs.net</w:t>
       </w:r>
       <w:r>
         <w:t xml:space="preserve">). </w:t>
@@ -9453,11 +9549,16 @@
       <w:r>
         <w:t>implemented</w:t>
       </w:r>
+      <w:proofErr w:type="gramStart"/>
       <w:r>
         <w:t>.</w:t>
       </w:r>
       <w:r>
-        <w:t xml:space="preserve">  These can be found in Appendix 12.2 Business Requirements.</w:t>
+        <w:t xml:space="preserve">  </w:t>
+      </w:r>
+      <w:proofErr w:type="gramEnd"/>
+      <w:r>
+        <w:t>These can be found in Appendix 12.2 Business Requirements.</w:t>
       </w:r>
     </w:p>
     <w:p/>
@@ -9854,7 +9955,23 @@
             <w:rStyle w:val="Hyperlink"/>
             <w:rFonts w:ascii="Arial" w:hAnsi="Arial"/>
           </w:rPr>
-          <w:t>Implementation Github repository</w:t>
+          <w:t xml:space="preserve">Implementation </w:t>
+        </w:r>
+        <w:proofErr w:type="spellStart"/>
+        <w:r>
+          <w:rPr>
+            <w:rStyle w:val="Hyperlink"/>
+            <w:rFonts w:ascii="Arial" w:hAnsi="Arial"/>
+          </w:rPr>
+          <w:t>Github</w:t>
+        </w:r>
+        <w:proofErr w:type="spellEnd"/>
+        <w:r>
+          <w:rPr>
+            <w:rStyle w:val="Hyperlink"/>
+            <w:rFonts w:ascii="Arial" w:hAnsi="Arial"/>
+          </w:rPr>
+          <w:t xml:space="preserve"> repository</w:t>
         </w:r>
       </w:hyperlink>
       <w:r>
@@ -10955,8 +11072,13 @@
       <w:r>
         <w:t>During this stage you will also receive a copy of the SCAL</w:t>
       </w:r>
-      <w:r>
-        <w:t>.  Further guidance on completing this is available in section 8.4.2.</w:t>
+      <w:proofErr w:type="gramStart"/>
+      <w:r>
+        <w:t xml:space="preserve">.  </w:t>
+      </w:r>
+      <w:proofErr w:type="gramEnd"/>
+      <w:r>
+        <w:t>Further guidance on completing this is available in section 8.4.2.</w:t>
       </w:r>
     </w:p>
     <w:p>
@@ -11016,7 +11138,15 @@
         <w:spacing w:before="120" w:after="120"/>
       </w:pPr>
       <w:r>
-        <w:t xml:space="preserve">Access to the INT environment will be setup prior to completing TKW activities to avoid delays.  Details on requesting setup to INT can be found in section </w:t>
+        <w:t>Access to the INT environment will be setup prior to completing TKW activities to avoid delays</w:t>
+      </w:r>
+      <w:proofErr w:type="gramStart"/>
+      <w:r>
+        <w:t xml:space="preserve">.  </w:t>
+      </w:r>
+      <w:proofErr w:type="gramEnd"/>
+      <w:r>
+        <w:t xml:space="preserve">Details on requesting setup to INT can be found in section </w:t>
       </w:r>
       <w:r>
         <w:t>8</w:t>
@@ -13006,9 +13136,91 @@
     <w:p>
       <w:pPr>
         <w:rPr>
-          <w:rFonts w:eastAsiaTheme="minorHAnsi"/>
-        </w:rPr>
-      </w:pPr>
+          <w:rFonts w:eastAsiaTheme="minorEastAsia"/>
+          <w:i/>
+          <w:iCs/>
+        </w:rPr>
+      </w:pPr>
+      <w:r>
+        <w:rPr>
+          <w:rFonts w:eastAsiaTheme="minorEastAsia"/>
+          <w:i/>
+          <w:iCs/>
+        </w:rPr>
+        <w:t>Note:</w:t>
+      </w:r>
+      <w:r>
+        <w:rPr>
+          <w:rFonts w:eastAsiaTheme="minorEastAsia"/>
+          <w:i/>
+          <w:iCs/>
+        </w:rPr>
+        <w:t xml:space="preserve"> - The</w:t>
+      </w:r>
+      <w:r>
+        <w:rPr>
+          <w:rFonts w:eastAsiaTheme="minorEastAsia"/>
+          <w:i/>
+          <w:iCs/>
+        </w:rPr>
+        <w:t xml:space="preserve"> certificates are valid only for 3 years from the Issue date. The Connecting parties are responsible for requesting renewal of the certificates </w:t>
+      </w:r>
+      <w:r>
+        <w:rPr>
+          <w:rFonts w:eastAsiaTheme="minorEastAsia"/>
+          <w:i/>
+          <w:iCs/>
+        </w:rPr>
+        <w:t>to avoid loss of service</w:t>
+      </w:r>
+      <w:r>
+        <w:rPr>
+          <w:rFonts w:eastAsiaTheme="minorEastAsia"/>
+          <w:i/>
+          <w:iCs/>
+        </w:rPr>
+        <w:t>.</w:t>
+      </w:r>
+    </w:p>
+    <w:p>
+      <w:pPr>
+        <w:rPr>
+          <w:i/>
+          <w:iCs/>
+        </w:rPr>
+      </w:pPr>
+      <w:r>
+        <w:rPr>
+          <w:rFonts w:eastAsiaTheme="minorEastAsia"/>
+          <w:i/>
+          <w:iCs/>
+        </w:rPr>
+        <w:t>To renew the certificate, Connecting</w:t>
+      </w:r>
+      <w:r>
+        <w:rPr>
+          <w:rFonts w:eastAsiaTheme="minorEastAsia"/>
+          <w:i/>
+          <w:iCs/>
+        </w:rPr>
+        <w:t xml:space="preserve"> Parties can send a CSR to DIR team @ </w:t>
+      </w:r>
+      <w:hyperlink r:id="rId44" w:history="1">
+        <w:r>
+          <w:rPr>
+            <w:rStyle w:val="Hyperlink"/>
+            <w:rFonts w:eastAsia="MS Mincho"/>
+            <w:lang w:eastAsia="en-GB"/>
+          </w:rPr>
+          <w:t>dir@nhs.net</w:t>
+        </w:r>
+      </w:hyperlink>
+      <w:r>
+        <w:rPr>
+          <w:lang w:eastAsia="en-GB"/>
+        </w:rPr>
+        <w:t xml:space="preserve"> </w:t>
+      </w:r>
     </w:p>
     <w:p>
       <w:pPr>
@@ -14001,7 +14213,7 @@
       <w:r>
         <w:t xml:space="preserve"> can be found on the </w:t>
       </w:r>
-      <w:hyperlink r:id="rId44" w:history="1">
+      <w:hyperlink r:id="rId45" w:history="1">
         <w:r>
           <w:rPr>
             <w:rStyle w:val="Hyperlink"/>
@@ -14160,7 +14372,15 @@
         <w:t xml:space="preserve">as the supplier carries out </w:t>
       </w:r>
       <w:r>
-        <w:t xml:space="preserve">all the assurance activities.  Therefore, </w:t>
+        <w:t>all the assurance activities</w:t>
+      </w:r>
+      <w:proofErr w:type="gramStart"/>
+      <w:r>
+        <w:t xml:space="preserve">.  </w:t>
+      </w:r>
+      <w:proofErr w:type="gramEnd"/>
+      <w:r>
+        <w:t xml:space="preserve">Therefore, </w:t>
       </w:r>
       <w:r>
         <w:t>it is recommended all connecting parties familiarise themselves with the</w:t>
@@ -14262,6 +14482,7 @@
           <w:i/>
           <w:iCs/>
         </w:rPr>
+        <w:lastRenderedPageBreak/>
         <w:t xml:space="preserve">If </w:t>
       </w:r>
       <w:r>
@@ -14341,7 +14562,6 @@
           <w:i/>
           <w:iCs/>
         </w:rPr>
-        <w:lastRenderedPageBreak/>
         <w:t xml:space="preserve">If </w:t>
       </w:r>
       <w:r>
@@ -14517,11 +14737,24 @@
       <w:r>
         <w:t>)</w:t>
       </w:r>
-      <w:r>
-        <w:t>.  Where a ‘Yes’ is recorded, further information is not required.</w:t>
-      </w:r>
-      <w:r>
-        <w:t xml:space="preserve">  If the response is ‘No’ then further information is needed for us to assess and agree a way forward.</w:t>
+      <w:proofErr w:type="gramStart"/>
+      <w:r>
+        <w:t xml:space="preserve">.  </w:t>
+      </w:r>
+      <w:proofErr w:type="gramEnd"/>
+      <w:r>
+        <w:t>Where a ‘Yes’ is recorded, further information is not required</w:t>
+      </w:r>
+      <w:proofErr w:type="gramStart"/>
+      <w:r>
+        <w:t>.</w:t>
+      </w:r>
+      <w:r>
+        <w:t xml:space="preserve">  </w:t>
+      </w:r>
+      <w:proofErr w:type="gramEnd"/>
+      <w:r>
+        <w:t>If the response is ‘No’ then further information is needed for us to assess and agree a way forward.</w:t>
       </w:r>
     </w:p>
     <w:p>
@@ -14651,247 +14884,6 @@
           <w:color w:val="auto"/>
         </w:rPr>
         <w:t xml:space="preserve">Please submit this to: </w:t>
-      </w:r>
-      <w:hyperlink r:id="rId45" w:history="1">
-        <w:r>
-          <w:rPr>
-            <w:rStyle w:val="Hyperlink"/>
-            <w:rFonts w:ascii="Arial" w:hAnsi="Arial"/>
-          </w:rPr>
-          <w:t>nrlnems.ls@nhs.net</w:t>
-        </w:r>
-      </w:hyperlink>
-      <w:r>
-        <w:rPr>
-          <w:color w:val="auto"/>
-        </w:rPr>
-        <w:t xml:space="preserve">. </w:t>
-      </w:r>
-    </w:p>
-    <w:p>
-      <w:r>
-        <w:rPr>
-          <w:color w:val="auto"/>
-        </w:rPr>
-        <w:t>T</w:t>
-      </w:r>
-      <w:r>
-        <w:rPr>
-          <w:color w:val="auto"/>
-        </w:rPr>
-        <w:t>he Solutions Assurance team wi</w:t>
-      </w:r>
-      <w:r>
-        <w:rPr>
-          <w:color w:val="auto"/>
-        </w:rPr>
-        <w:t xml:space="preserve">ll </w:t>
-      </w:r>
-      <w:r>
-        <w:rPr>
-          <w:color w:val="auto"/>
-        </w:rPr>
-        <w:t>issue a Technical Conformance Certificate</w:t>
-      </w:r>
-      <w:r>
-        <w:rPr>
-          <w:color w:val="auto"/>
-        </w:rPr>
-        <w:t xml:space="preserve"> to</w:t>
-      </w:r>
-      <w:r>
-        <w:rPr>
-          <w:color w:val="auto"/>
-        </w:rPr>
-        <w:t xml:space="preserve"> confirm </w:t>
-      </w:r>
-      <w:r>
-        <w:rPr>
-          <w:color w:val="auto"/>
-        </w:rPr>
-        <w:t xml:space="preserve">that </w:t>
-      </w:r>
-      <w:r>
-        <w:rPr>
-          <w:color w:val="auto"/>
-        </w:rPr>
-        <w:t>requirements have been satisfied.</w:t>
-      </w:r>
-      <w:r>
-        <w:rPr>
-          <w:color w:val="auto"/>
-        </w:rPr>
-        <w:t xml:space="preserve">  This MUST be embedded into the </w:t>
-      </w:r>
-      <w:r>
-        <w:rPr>
-          <w:color w:val="auto"/>
-        </w:rPr>
-        <w:t>SCAL, updating the section requesting the TCC issue date.</w:t>
-      </w:r>
-      <w:r>
-        <w:rPr>
-          <w:color w:val="auto"/>
-        </w:rPr>
-        <w:t xml:space="preserve"> </w:t>
-      </w:r>
-    </w:p>
-    <w:p>
-      <w:r>
-        <w:rPr>
-          <w:b/>
-          <w:bCs/>
-        </w:rPr>
-        <w:t xml:space="preserve">Note: </w:t>
-      </w:r>
-      <w:r>
-        <w:t xml:space="preserve">because </w:t>
-      </w:r>
-      <w:r>
-        <w:t>the SCAL is a working document, it will be updated throughout the assurance stages to reflect testing activities and evidence completed</w:t>
-      </w:r>
-      <w:r>
-        <w:t xml:space="preserve">, though the NRL team </w:t>
-      </w:r>
-      <w:r>
-        <w:t>will provide assessments as the documentation progresses.</w:t>
-      </w:r>
-    </w:p>
-    <w:p>
-      <w:pPr>
-        <w:jc w:val="center"/>
-        <w:rPr>
-          <w:sz w:val="20"/>
-          <w:szCs w:val="20"/>
-        </w:rPr>
-      </w:pPr>
-    </w:p>
-    <w:p>
-      <w:pPr>
-        <w:pStyle w:val="Heading3"/>
-      </w:pPr>
-      <w:bookmarkStart w:id="58" w:name="_Toc58419565"/>
-      <w:bookmarkStart w:id="59" w:name="_Toc53748854"/>
-      <w:r>
-        <w:t>Connection Agreement</w:t>
-      </w:r>
-      <w:bookmarkEnd w:id="58"/>
-      <w:r>
-        <w:t xml:space="preserve"> </w:t>
-      </w:r>
-      <w:bookmarkEnd w:id="59"/>
-    </w:p>
-    <w:p>
-      <w:r>
-        <w:t xml:space="preserve">The Connection </w:t>
-      </w:r>
-      <w:r>
-        <w:t xml:space="preserve">Agreement </w:t>
-      </w:r>
-      <w:r>
-        <w:t xml:space="preserve">is </w:t>
-      </w:r>
-      <w:r>
-        <w:t xml:space="preserve">formed between the </w:t>
-      </w:r>
-      <w:r>
-        <w:t>s</w:t>
-      </w:r>
-      <w:r>
-        <w:t>upplier (</w:t>
-      </w:r>
-      <w:r>
-        <w:t xml:space="preserve">as the </w:t>
-      </w:r>
-      <w:r>
-        <w:t xml:space="preserve">connecting party) and NHS Digital. </w:t>
-      </w:r>
-      <w:r>
-        <w:t>It</w:t>
-      </w:r>
-      <w:r>
-        <w:t xml:space="preserve"> </w:t>
-      </w:r>
-      <w:r>
-        <w:t xml:space="preserve">comprises of a </w:t>
-      </w:r>
-      <w:r>
-        <w:t xml:space="preserve">standard </w:t>
-      </w:r>
-      <w:r>
-        <w:t>set of terms and conditions</w:t>
-      </w:r>
-      <w:r>
-        <w:t xml:space="preserve"> for any </w:t>
-      </w:r>
-      <w:r>
-        <w:t>party connec</w:t>
-      </w:r>
-      <w:r>
-        <w:t>ting</w:t>
-      </w:r>
-      <w:r>
-        <w:t xml:space="preserve"> to NHS Digital systems</w:t>
-      </w:r>
-      <w:r>
-        <w:t>,</w:t>
-      </w:r>
-      <w:r>
-        <w:t xml:space="preserve"> accompanied by a special set of terms directly relating to </w:t>
-      </w:r>
-      <w:r>
-        <w:t xml:space="preserve">the </w:t>
-      </w:r>
-      <w:r>
-        <w:t>NRL</w:t>
-      </w:r>
-      <w:r>
-        <w:t xml:space="preserve"> </w:t>
-      </w:r>
-      <w:r>
-        <w:lastRenderedPageBreak/>
-        <w:t>service</w:t>
-      </w:r>
-      <w:r>
-        <w:t>. It links to th</w:t>
-      </w:r>
-      <w:r>
-        <w:t>e SCAL a</w:t>
-      </w:r>
-      <w:r>
-        <w:t xml:space="preserve">nd exists as an agreement for the duration of </w:t>
-      </w:r>
-      <w:r>
-        <w:t xml:space="preserve">the </w:t>
-      </w:r>
-      <w:r>
-        <w:t>connection to the service.</w:t>
-      </w:r>
-    </w:p>
-    <w:p>
-      <w:r>
-        <w:t xml:space="preserve">The Connection </w:t>
-      </w:r>
-      <w:r>
-        <w:t>A</w:t>
-      </w:r>
-      <w:r>
-        <w:t>greement o</w:t>
-      </w:r>
-      <w:r>
-        <w:t xml:space="preserve">nly needs to be completed by </w:t>
-      </w:r>
-      <w:r>
-        <w:t xml:space="preserve">the </w:t>
-      </w:r>
-      <w:r>
-        <w:t xml:space="preserve">organisation directly connecting to NHS Digital </w:t>
-      </w:r>
-      <w:r>
-        <w:t>systems</w:t>
-      </w:r>
-      <w:r>
-        <w:t xml:space="preserve"> and the latest version can be obtained from </w:t>
       </w:r>
       <w:hyperlink r:id="rId46" w:history="1">
         <w:r>
@@ -14903,108 +14895,247 @@
         </w:r>
       </w:hyperlink>
       <w:r>
+        <w:rPr>
+          <w:color w:val="auto"/>
+        </w:rPr>
+        <w:t xml:space="preserve">. </w:t>
+      </w:r>
+    </w:p>
+    <w:p>
+      <w:r>
+        <w:rPr>
+          <w:color w:val="auto"/>
+        </w:rPr>
+        <w:t>T</w:t>
+      </w:r>
+      <w:r>
+        <w:rPr>
+          <w:color w:val="auto"/>
+        </w:rPr>
+        <w:t>he Solutions Assurance team wi</w:t>
+      </w:r>
+      <w:r>
+        <w:rPr>
+          <w:color w:val="auto"/>
+        </w:rPr>
+        <w:t xml:space="preserve">ll </w:t>
+      </w:r>
+      <w:r>
+        <w:rPr>
+          <w:color w:val="auto"/>
+        </w:rPr>
+        <w:t>issue a Technical Conformance Certificate</w:t>
+      </w:r>
+      <w:r>
+        <w:rPr>
+          <w:color w:val="auto"/>
+        </w:rPr>
+        <w:t xml:space="preserve"> to</w:t>
+      </w:r>
+      <w:r>
+        <w:rPr>
+          <w:color w:val="auto"/>
+        </w:rPr>
+        <w:t xml:space="preserve"> confirm </w:t>
+      </w:r>
+      <w:r>
+        <w:rPr>
+          <w:color w:val="auto"/>
+        </w:rPr>
+        <w:t xml:space="preserve">that </w:t>
+      </w:r>
+      <w:r>
+        <w:rPr>
+          <w:color w:val="auto"/>
+        </w:rPr>
+        <w:t>requirements have been satisfied</w:t>
+      </w:r>
+      <w:proofErr w:type="gramStart"/>
+      <w:r>
+        <w:rPr>
+          <w:color w:val="auto"/>
+        </w:rPr>
         <w:t>.</w:t>
       </w:r>
-    </w:p>
-    <w:p>
-      <w:pPr>
+      <w:r>
         <w:rPr>
           <w:color w:val="auto"/>
         </w:rPr>
-      </w:pPr>
-      <w:r>
-        <w:t>Once a completed SCAL and Connection Agreement have been received,</w:t>
-      </w:r>
+        <w:t xml:space="preserve">  </w:t>
+      </w:r>
+      <w:proofErr w:type="gramEnd"/>
       <w:r>
         <w:rPr>
           <w:color w:val="auto"/>
         </w:rPr>
+        <w:t xml:space="preserve">This MUST be embedded into the </w:t>
+      </w:r>
+      <w:r>
+        <w:rPr>
+          <w:color w:val="auto"/>
+        </w:rPr>
+        <w:t>SCAL, updating the section requesting the TCC issue date.</w:t>
+      </w:r>
+      <w:r>
+        <w:rPr>
+          <w:color w:val="auto"/>
+        </w:rPr>
         <w:t xml:space="preserve"> </w:t>
       </w:r>
-      <w:r>
-        <w:rPr>
-          <w:color w:val="auto"/>
-        </w:rPr>
-        <w:t>you will be provided with the D</w:t>
-      </w:r>
-      <w:r>
-        <w:rPr>
-          <w:color w:val="auto"/>
-        </w:rPr>
-        <w:t xml:space="preserve">ata Sharing Agreement (DSA) </w:t>
-      </w:r>
-      <w:r>
-        <w:rPr>
-          <w:color w:val="auto"/>
-        </w:rPr>
-        <w:t>for your end users to complete</w:t>
-      </w:r>
-      <w:r>
-        <w:rPr>
-          <w:color w:val="auto"/>
-        </w:rPr>
-        <w:t>.</w:t>
-      </w:r>
-    </w:p>
-    <w:p>
-      <w:pPr>
-        <w:pStyle w:val="ListParagraph"/>
-        <w:ind w:left="720" w:firstLine="0"/>
+    </w:p>
+    <w:p>
+      <w:r>
+        <w:rPr>
+          <w:b/>
+          <w:bCs/>
+        </w:rPr>
+        <w:t xml:space="preserve">Note: </w:t>
+      </w:r>
+      <w:r>
+        <w:t xml:space="preserve">because </w:t>
+      </w:r>
+      <w:r>
+        <w:t>the SCAL is a working document, it will be updated throughout the assurance stages to reflect testing activities and evidence completed</w:t>
+      </w:r>
+      <w:r>
+        <w:t xml:space="preserve">, though the NRL team </w:t>
+      </w:r>
+      <w:r>
+        <w:t>will provide assessments as the documentation progresses.</w:t>
+      </w:r>
+    </w:p>
+    <w:p>
+      <w:pPr>
+        <w:jc w:val="center"/>
+        <w:rPr>
+          <w:sz w:val="20"/>
+          <w:szCs w:val="20"/>
+        </w:rPr>
       </w:pPr>
     </w:p>
     <w:p>
       <w:pPr>
         <w:pStyle w:val="Heading3"/>
       </w:pPr>
-      <w:bookmarkStart w:id="60" w:name="_Toc58419566"/>
-      <w:bookmarkStart w:id="61" w:name="_Toc53748855"/>
-      <w:r>
-        <w:t>Data Sharing Arrangement</w:t>
-      </w:r>
-      <w:bookmarkEnd w:id="60"/>
+      <w:bookmarkStart w:id="58" w:name="_Toc58419565"/>
+      <w:bookmarkStart w:id="59" w:name="_Toc53748854"/>
+      <w:r>
+        <w:lastRenderedPageBreak/>
+        <w:t>Connection Agreement</w:t>
+      </w:r>
+      <w:bookmarkEnd w:id="58"/>
       <w:r>
         <w:t xml:space="preserve"> </w:t>
       </w:r>
-      <w:bookmarkEnd w:id="61"/>
-    </w:p>
-    <w:p>
-      <w:r>
-        <w:t xml:space="preserve">The DSA </w:t>
-      </w:r>
-      <w:r>
-        <w:t>sets out the role</w:t>
-      </w:r>
-      <w:r>
-        <w:t xml:space="preserve">s, </w:t>
-      </w:r>
-      <w:proofErr w:type="gramStart"/>
-      <w:r>
-        <w:t>responsibilities</w:t>
-      </w:r>
-      <w:proofErr w:type="gramEnd"/>
+      <w:bookmarkEnd w:id="59"/>
+    </w:p>
+    <w:p>
+      <w:r>
+        <w:t xml:space="preserve">The Connection </w:t>
+      </w:r>
+      <w:r>
+        <w:t xml:space="preserve">Agreement </w:t>
+      </w:r>
+      <w:r>
+        <w:t xml:space="preserve">is </w:t>
+      </w:r>
+      <w:r>
+        <w:t xml:space="preserve">formed between the </w:t>
+      </w:r>
+      <w:r>
+        <w:t>s</w:t>
+      </w:r>
+      <w:r>
+        <w:t>upplier (</w:t>
+      </w:r>
+      <w:r>
+        <w:t xml:space="preserve">as the </w:t>
+      </w:r>
+      <w:r>
+        <w:t xml:space="preserve">connecting party) and NHS Digital. </w:t>
+      </w:r>
+      <w:r>
+        <w:t>It</w:t>
+      </w:r>
       <w:r>
         <w:t xml:space="preserve"> </w:t>
       </w:r>
       <w:r>
-        <w:t xml:space="preserve">and obligations </w:t>
-      </w:r>
-      <w:r>
-        <w:t xml:space="preserve">of </w:t>
-      </w:r>
-      <w:r>
-        <w:t>participants of NRL</w:t>
-      </w:r>
-      <w:r>
-        <w:t>, aligned to GDPR legislation.</w:t>
-      </w:r>
-      <w:r>
-        <w:t xml:space="preserve"> </w:t>
-      </w:r>
-      <w:r>
-        <w:t xml:space="preserve">The latest copy of the DSA can be </w:t>
-      </w:r>
-      <w:r>
-        <w:t xml:space="preserve">obtained from </w:t>
+        <w:t xml:space="preserve">comprises of a </w:t>
+      </w:r>
+      <w:r>
+        <w:t xml:space="preserve">standard </w:t>
+      </w:r>
+      <w:r>
+        <w:t>set of terms and conditions</w:t>
+      </w:r>
+      <w:r>
+        <w:t xml:space="preserve"> for any </w:t>
+      </w:r>
+      <w:r>
+        <w:t>party connec</w:t>
+      </w:r>
+      <w:r>
+        <w:t>ting</w:t>
+      </w:r>
+      <w:r>
+        <w:t xml:space="preserve"> to NHS Digital systems</w:t>
+      </w:r>
+      <w:r>
+        <w:t>,</w:t>
+      </w:r>
+      <w:r>
+        <w:t xml:space="preserve"> accompanied by a special set of terms directly relating to </w:t>
+      </w:r>
+      <w:r>
+        <w:t xml:space="preserve">the </w:t>
+      </w:r>
+      <w:r>
+        <w:t>NRL</w:t>
+      </w:r>
+      <w:r>
+        <w:t xml:space="preserve"> service</w:t>
+      </w:r>
+      <w:r>
+        <w:t>. It links to th</w:t>
+      </w:r>
+      <w:r>
+        <w:t>e SCAL a</w:t>
+      </w:r>
+      <w:r>
+        <w:t xml:space="preserve">nd exists as an agreement for the duration of </w:t>
+      </w:r>
+      <w:r>
+        <w:t xml:space="preserve">the </w:t>
+      </w:r>
+      <w:r>
+        <w:t>connection to the service.</w:t>
+      </w:r>
+    </w:p>
+    <w:p>
+      <w:r>
+        <w:t xml:space="preserve">The Connection </w:t>
+      </w:r>
+      <w:r>
+        <w:t>A</w:t>
+      </w:r>
+      <w:r>
+        <w:t>greement o</w:t>
+      </w:r>
+      <w:r>
+        <w:t xml:space="preserve">nly needs to be completed by </w:t>
+      </w:r>
+      <w:r>
+        <w:t xml:space="preserve">the </w:t>
+      </w:r>
+      <w:r>
+        <w:t xml:space="preserve">organisation directly connecting to NHS Digital </w:t>
+      </w:r>
+      <w:r>
+        <w:t>systems</w:t>
+      </w:r>
+      <w:r>
+        <w:t xml:space="preserve"> and the latest version can be obtained from </w:t>
       </w:r>
       <w:hyperlink r:id="rId47" w:history="1">
         <w:r>
@@ -15016,6 +15147,119 @@
         </w:r>
       </w:hyperlink>
       <w:r>
+        <w:t>.</w:t>
+      </w:r>
+    </w:p>
+    <w:p>
+      <w:pPr>
+        <w:rPr>
+          <w:color w:val="auto"/>
+        </w:rPr>
+      </w:pPr>
+      <w:r>
+        <w:t>Once a completed SCAL and Connection Agreement have been received,</w:t>
+      </w:r>
+      <w:r>
+        <w:rPr>
+          <w:color w:val="auto"/>
+        </w:rPr>
+        <w:t xml:space="preserve"> </w:t>
+      </w:r>
+      <w:r>
+        <w:rPr>
+          <w:color w:val="auto"/>
+        </w:rPr>
+        <w:t>you will be provided with the D</w:t>
+      </w:r>
+      <w:r>
+        <w:rPr>
+          <w:color w:val="auto"/>
+        </w:rPr>
+        <w:t xml:space="preserve">ata Sharing Agreement (DSA) </w:t>
+      </w:r>
+      <w:r>
+        <w:rPr>
+          <w:color w:val="auto"/>
+        </w:rPr>
+        <w:t>for your end users to complete</w:t>
+      </w:r>
+      <w:r>
+        <w:rPr>
+          <w:color w:val="auto"/>
+        </w:rPr>
+        <w:t>.</w:t>
+      </w:r>
+    </w:p>
+    <w:p>
+      <w:pPr>
+        <w:pStyle w:val="ListParagraph"/>
+        <w:ind w:left="720" w:firstLine="0"/>
+      </w:pPr>
+    </w:p>
+    <w:p>
+      <w:pPr>
+        <w:pStyle w:val="Heading3"/>
+      </w:pPr>
+      <w:bookmarkStart w:id="60" w:name="_Toc58419566"/>
+      <w:bookmarkStart w:id="61" w:name="_Toc53748855"/>
+      <w:r>
+        <w:t>Data Sharing Arrangement</w:t>
+      </w:r>
+      <w:bookmarkEnd w:id="60"/>
+      <w:r>
+        <w:t xml:space="preserve"> </w:t>
+      </w:r>
+      <w:bookmarkEnd w:id="61"/>
+    </w:p>
+    <w:p>
+      <w:r>
+        <w:t xml:space="preserve">The DSA </w:t>
+      </w:r>
+      <w:r>
+        <w:t>sets out the role</w:t>
+      </w:r>
+      <w:r>
+        <w:t xml:space="preserve">s, </w:t>
+      </w:r>
+      <w:proofErr w:type="gramStart"/>
+      <w:r>
+        <w:t>responsibilities</w:t>
+      </w:r>
+      <w:proofErr w:type="gramEnd"/>
+      <w:r>
+        <w:t xml:space="preserve"> </w:t>
+      </w:r>
+      <w:r>
+        <w:t xml:space="preserve">and obligations </w:t>
+      </w:r>
+      <w:r>
+        <w:t xml:space="preserve">of </w:t>
+      </w:r>
+      <w:r>
+        <w:t>participants of NRL</w:t>
+      </w:r>
+      <w:r>
+        <w:t>, aligned to GDPR legislation.</w:t>
+      </w:r>
+      <w:r>
+        <w:t xml:space="preserve"> </w:t>
+      </w:r>
+      <w:r>
+        <w:t xml:space="preserve">The latest copy of the DSA can be </w:t>
+      </w:r>
+      <w:r>
+        <w:t xml:space="preserve">obtained from </w:t>
+      </w:r>
+      <w:hyperlink r:id="rId48" w:history="1">
+        <w:r>
+          <w:rPr>
+            <w:rStyle w:val="Hyperlink"/>
+            <w:rFonts w:ascii="Arial" w:hAnsi="Arial"/>
+          </w:rPr>
+          <w:t>nrlnems.ls@nhs.net</w:t>
+        </w:r>
+      </w:hyperlink>
+      <w:r>
         <w:t xml:space="preserve"> and must be signed before </w:t>
       </w:r>
       <w:r>
@@ -15145,7 +15389,7 @@
     </w:p>
     <w:p/>
     <w:p>
-      <w:hyperlink r:id="rId48">
+      <w:hyperlink r:id="rId49">
         <w:r>
           <w:rPr>
             <w:rStyle w:val="Hyperlink"/>
@@ -15284,6 +15528,7 @@
     </w:p>
     <w:p>
       <w:r>
+        <w:lastRenderedPageBreak/>
         <w:t xml:space="preserve">Finally, </w:t>
       </w:r>
       <w:r>
@@ -15305,7 +15550,6 @@
         <w:pStyle w:val="Heading2"/>
       </w:pPr>
       <w:r>
-        <w:lastRenderedPageBreak/>
         <w:t xml:space="preserve"> </w:t>
       </w:r>
       <w:bookmarkStart w:id="73" w:name="_Toc58419570"/>
@@ -15420,7 +15664,21 @@
         <w:rPr>
           <w:rFonts w:cs="Arial"/>
         </w:rPr>
-        <w:t>. If they don’t already have the RBAC code to do this it will need to be added</w:t>
+        <w:t xml:space="preserve">. If they don’t already have the RBAC code to do </w:t>
+      </w:r>
+      <w:proofErr w:type="gramStart"/>
+      <w:r>
+        <w:rPr>
+          <w:rFonts w:cs="Arial"/>
+        </w:rPr>
+        <w:t>this</w:t>
+      </w:r>
+      <w:proofErr w:type="gramEnd"/>
+      <w:r>
+        <w:rPr>
+          <w:rFonts w:cs="Arial"/>
+        </w:rPr>
+        <w:t xml:space="preserve"> it will need to be added</w:t>
       </w:r>
     </w:p>
     <w:p/>
@@ -15518,13 +15776,29 @@
         </w:rPr>
         <w:t xml:space="preserve">The </w:t>
       </w:r>
-      <w:hyperlink r:id="rId49">
+      <w:hyperlink r:id="rId50">
         <w:r>
           <w:rPr>
             <w:rStyle w:val="Hyperlink"/>
             <w:rFonts w:ascii="Arial" w:hAnsi="Arial"/>
           </w:rPr>
-          <w:t>Go-live pipecleaning test plan (v2.2)</w:t>
+          <w:t xml:space="preserve">Go-live </w:t>
+        </w:r>
+        <w:proofErr w:type="spellStart"/>
+        <w:r>
+          <w:rPr>
+            <w:rStyle w:val="Hyperlink"/>
+            <w:rFonts w:ascii="Arial" w:hAnsi="Arial"/>
+          </w:rPr>
+          <w:t>pipecleaning</w:t>
+        </w:r>
+        <w:proofErr w:type="spellEnd"/>
+        <w:r>
+          <w:rPr>
+            <w:rStyle w:val="Hyperlink"/>
+            <w:rFonts w:ascii="Arial" w:hAnsi="Arial"/>
+          </w:rPr>
+          <w:t xml:space="preserve"> test plan (v2.2)</w:t>
         </w:r>
       </w:hyperlink>
       <w:r>
@@ -15595,7 +15869,21 @@
         <w:rPr>
           <w:color w:val="auto"/>
         </w:rPr>
-        <w:t>e of meeting the requirements detailed in the pipe-cleaning test plan.  In the event</w:t>
+        <w:t>e of meeting the requirements detailed in the pipe-cleaning test plan</w:t>
+      </w:r>
+      <w:proofErr w:type="gramStart"/>
+      <w:r>
+        <w:rPr>
+          <w:color w:val="auto"/>
+        </w:rPr>
+        <w:t xml:space="preserve">.  </w:t>
+      </w:r>
+      <w:proofErr w:type="gramEnd"/>
+      <w:r>
+        <w:rPr>
+          <w:color w:val="auto"/>
+        </w:rPr>
+        <w:t>In the event</w:t>
       </w:r>
       <w:r>
         <w:rPr>
@@ -15785,6 +16073,7 @@
       <w:bookmarkStart w:id="81" w:name="_Post_Implementation"/>
       <w:bookmarkEnd w:id="81"/>
       <w:r>
+        <w:lastRenderedPageBreak/>
         <w:t xml:space="preserve"> </w:t>
       </w:r>
       <w:bookmarkStart w:id="82" w:name="_Toc58419574"/>
@@ -15847,7 +16136,6 @@
           <w:b/>
           <w:bCs/>
         </w:rPr>
-        <w:lastRenderedPageBreak/>
         <w:t xml:space="preserve">Note: </w:t>
       </w:r>
       <w:r>
@@ -15950,10 +16238,10 @@
             <v:path o:extrusionok="f" gradientshapeok="t" o:connecttype="rect"/>
             <o:lock v:ext="edit" aspectratio="t"/>
           </v:shapetype>
-          <v:shape id="_x0000_i1025" type="#_x0000_t75" style="width:54.3pt;height:34.35pt" o:ole="">
-            <v:imagedata r:id="rId50" o:title=""/>
+          <v:shape id="_x0000_i1025" type="#_x0000_t75" style="width:54.5pt;height:34.5pt" o:ole="">
+            <v:imagedata r:id="rId51" o:title=""/>
           </v:shape>
-          <o:OLEObject Type="Embed" ProgID="Package" ShapeID="_x0000_i1025" DrawAspect="Icon" ObjectID="_1688805198" r:id="rId51"/>
+          <o:OLEObject Type="Embed" ProgID="Package" ShapeID="_x0000_i1025" DrawAspect="Icon" ObjectID="_1699180574" r:id="rId52"/>
         </w:object>
       </w:r>
     </w:p>
@@ -15989,7 +16277,7 @@
       <w:r>
         <w:t xml:space="preserve">Email: </w:t>
       </w:r>
-      <w:hyperlink r:id="rId52" w:history="1">
+      <w:hyperlink r:id="rId53" w:history="1">
         <w:r>
           <w:rPr>
             <w:rStyle w:val="Hyperlink"/>
@@ -16003,7 +16291,7 @@
       <w:pPr>
         <w:pStyle w:val="Bulletlist"/>
       </w:pPr>
-      <w:hyperlink r:id="rId53" w:anchor="0" w:history="1">
+      <w:hyperlink r:id="rId54" w:anchor="0" w:history="1">
         <w:r>
           <w:rPr>
             <w:rStyle w:val="Hyperlink"/>
@@ -16019,10 +16307,10 @@
     <w:p>
       <w:r>
         <w:object w:dxaOrig="1068" w:dyaOrig="712" w14:anchorId="3C45EFC8">
-          <v:shape id="_x0000_i1026" type="#_x0000_t75" style="width:54.3pt;height:34.35pt" o:ole="">
-            <v:imagedata r:id="rId54" o:title=""/>
+          <v:shape id="_x0000_i1026" type="#_x0000_t75" style="width:54.5pt;height:34.5pt" o:ole="">
+            <v:imagedata r:id="rId55" o:title=""/>
           </v:shape>
-          <o:OLEObject Type="Embed" ProgID="Package" ShapeID="_x0000_i1026" DrawAspect="Icon" ObjectID="_1688805199" r:id="rId55"/>
+          <o:OLEObject Type="Embed" ProgID="Package" ShapeID="_x0000_i1026" DrawAspect="Icon" ObjectID="_1699180575" r:id="rId56"/>
         </w:object>
       </w:r>
     </w:p>
@@ -16054,7 +16342,7 @@
       <w:r>
         <w:t xml:space="preserve"> (</w:t>
       </w:r>
-      <w:hyperlink r:id="rId56" w:history="1">
+      <w:hyperlink r:id="rId57" w:history="1">
         <w:r>
           <w:rPr>
             <w:rStyle w:val="Hyperlink"/>
@@ -16085,15 +16373,7 @@
         <w:t xml:space="preserve">It is essential that </w:t>
       </w:r>
       <w:r>
-        <w:t xml:space="preserve">we </w:t>
-      </w:r>
-      <w:proofErr w:type="gramStart"/>
-      <w:r>
-        <w:t>are able to</w:t>
-      </w:r>
-      <w:proofErr w:type="gramEnd"/>
-      <w:r>
-        <w:t xml:space="preserve"> </w:t>
+        <w:t xml:space="preserve">we are able to </w:t>
       </w:r>
       <w:r>
         <w:t>quantify and qualify the benefits of using NRL and as such a</w:t>
@@ -16139,6 +16419,7 @@
     </w:p>
     <w:p>
       <w:r>
+        <w:lastRenderedPageBreak/>
         <w:t>Providers will be required to:</w:t>
       </w:r>
     </w:p>
@@ -16187,19 +16468,10 @@
         </w:numPr>
       </w:pPr>
       <w:r>
-        <w:lastRenderedPageBreak/>
         <w:t xml:space="preserve">Document and review changes in </w:t>
       </w:r>
       <w:r>
-        <w:t xml:space="preserve">a patient / service users experience </w:t>
-      </w:r>
-      <w:proofErr w:type="gramStart"/>
-      <w:r>
-        <w:t>as a result of</w:t>
-      </w:r>
-      <w:proofErr w:type="gramEnd"/>
-      <w:r>
-        <w:t xml:space="preserve"> their record being made available on NRL</w:t>
+        <w:t>a patient / service users experience as a result of their record being made available on NRL</w:t>
       </w:r>
       <w:r>
         <w:t xml:space="preserve"> </w:t>
@@ -16225,15 +16497,7 @@
     </w:p>
     <w:p>
       <w:r>
-        <w:t xml:space="preserve">For </w:t>
-      </w:r>
-      <w:proofErr w:type="spellStart"/>
-      <w:r>
-        <w:t>SCRa</w:t>
-      </w:r>
-      <w:proofErr w:type="spellEnd"/>
-      <w:r>
-        <w:t xml:space="preserve"> </w:t>
+        <w:t xml:space="preserve">For SCRa </w:t>
       </w:r>
       <w:r>
         <w:t>consumers r</w:t>
@@ -16449,23 +16713,7 @@
           <w:sz w:val="24"/>
           <w:szCs w:val="24"/>
         </w:rPr>
-        <w:t>Primary Contact (</w:t>
-      </w:r>
-      <w:proofErr w:type="gramStart"/>
-      <w:r>
-        <w:rPr>
-          <w:sz w:val="24"/>
-          <w:szCs w:val="24"/>
-        </w:rPr>
-        <w:t>e.g.</w:t>
-      </w:r>
-      <w:proofErr w:type="gramEnd"/>
-      <w:r>
-        <w:rPr>
-          <w:sz w:val="24"/>
-          <w:szCs w:val="24"/>
-        </w:rPr>
-        <w:t xml:space="preserve"> project manager)</w:t>
+        <w:t>Primary Contact (e.g. project manager)</w:t>
       </w:r>
     </w:p>
     <w:p>
@@ -16878,23 +17126,7 @@
           <w:sz w:val="24"/>
           <w:szCs w:val="24"/>
         </w:rPr>
-        <w:t>Obtain all necessary local approvals for go-live (</w:t>
-      </w:r>
-      <w:proofErr w:type="gramStart"/>
-      <w:r>
-        <w:rPr>
-          <w:sz w:val="24"/>
-          <w:szCs w:val="24"/>
-        </w:rPr>
-        <w:t>e.g.</w:t>
-      </w:r>
-      <w:proofErr w:type="gramEnd"/>
-      <w:r>
-        <w:rPr>
-          <w:sz w:val="24"/>
-          <w:szCs w:val="24"/>
-        </w:rPr>
-        <w:t xml:space="preserve"> clinical safety, board approvals)</w:t>
+        <w:t>Obtain all necessary local approvals for go-live (e.g. clinical safety, board approvals)</w:t>
       </w:r>
       <w:r>
         <w:rPr>
@@ -17065,7 +17297,7 @@
     </w:p>
     <w:p/>
     <w:sectPr>
-      <w:headerReference w:type="default" r:id="rId57"/>
+      <w:headerReference w:type="default" r:id="rId58"/>
       <w:pgSz w:w="11906" w:h="16838"/>
       <w:pgMar w:top="1021" w:right="1021" w:bottom="1021" w:left="1021" w:header="454" w:footer="557" w:gutter="0"/>
       <w:cols w:space="708"/>
@@ -17422,7 +17654,7 @@
             </wp:anchor>
           </w:drawing>
         </mc:Choice>
-        <mc:Fallback xmlns:a14="http://schemas.microsoft.com/office/drawing/2010/main" xmlns:pic="http://schemas.openxmlformats.org/drawingml/2006/picture" xmlns:a="http://schemas.openxmlformats.org/drawingml/2006/main">
+        <mc:Fallback xmlns:a="http://schemas.openxmlformats.org/drawingml/2006/main" xmlns:pic="http://schemas.openxmlformats.org/drawingml/2006/picture" xmlns:a14="http://schemas.microsoft.com/office/drawing/2010/main">
           <w:pict>
             <v:rect id="Rectangle 1" style="position:absolute;margin-left:0;margin-top:280.65pt;width:595.3pt;height:229.6pt;z-index:251658242;visibility:visible;mso-wrap-style:square;mso-width-percent:0;mso-height-percent:0;mso-wrap-distance-left:9pt;mso-wrap-distance-top:0;mso-wrap-distance-right:9pt;mso-wrap-distance-bottom:0;mso-position-horizontal:absolute;mso-position-horizontal-relative:page;mso-position-vertical:absolute;mso-position-vertical-relative:page;mso-width-percent:0;mso-height-percent:0;mso-width-relative:margin;mso-height-relative:margin;v-text-anchor:middle" o:spid="_x0000_s1026" fillcolor="#f2f2f2 [3052]" stroked="f" strokeweight="2pt" w14:anchorId="3B0C1F41" o:gfxdata="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">
               <w10:wrap anchorx="page" anchory="page"/>
@@ -25044,6 +25276,7 @@
     <w:rsid w:val="0004028A"/>
     <w:rsid w:val="00052B64"/>
     <w:rsid w:val="000D3A1B"/>
+    <w:rsid w:val="000E1943"/>
     <w:rsid w:val="000E37EC"/>
     <w:rsid w:val="000F493E"/>
     <w:rsid w:val="00152B56"/>
@@ -25906,17 +26139,12 @@
 </file>
 
 <file path=customXml/item3.xml><?xml version="1.0" encoding="utf-8"?>
-<p:properties xmlns:p="http://schemas.microsoft.com/office/2006/metadata/properties" xmlns:xsi="http://www.w3.org/2001/XMLSchema-instance" xmlns:pc="http://schemas.microsoft.com/office/infopath/2007/PartnerControls">
-  <documentManagement>
-    <SharedWithUsers xmlns="8c20de49-1efd-4a05-884d-1f5e90a3c378">
-      <UserInfo>
-        <DisplayName>Jarvis Dave</DisplayName>
-        <AccountId>338</AccountId>
-        <AccountType/>
-      </UserInfo>
-    </SharedWithUsers>
-  </documentManagement>
-</p:properties>
+<?mso-contentType ?>
+<FormTemplates xmlns="http://schemas.microsoft.com/sharepoint/v3/contenttype/forms">
+  <Display>DocumentLibraryForm</Display>
+  <Edit>DocumentLibraryForm</Edit>
+  <New>DocumentLibraryForm</New>
+</FormTemplates>
 </file>
 
 <file path=customXml/item4.xml><?xml version="1.0" encoding="utf-8"?>
@@ -26131,12 +26359,17 @@
 </file>
 
 <file path=customXml/item5.xml><?xml version="1.0" encoding="utf-8"?>
-<?mso-contentType ?>
-<FormTemplates xmlns="http://schemas.microsoft.com/sharepoint/v3/contenttype/forms">
-  <Display>DocumentLibraryForm</Display>
-  <Edit>DocumentLibraryForm</Edit>
-  <New>DocumentLibraryForm</New>
-</FormTemplates>
+<p:properties xmlns:p="http://schemas.microsoft.com/office/2006/metadata/properties" xmlns:xsi="http://www.w3.org/2001/XMLSchema-instance" xmlns:pc="http://schemas.microsoft.com/office/infopath/2007/PartnerControls">
+  <documentManagement>
+    <SharedWithUsers xmlns="8c20de49-1efd-4a05-884d-1f5e90a3c378">
+      <UserInfo>
+        <DisplayName>Jarvis Dave</DisplayName>
+        <AccountId>338</AccountId>
+        <AccountType/>
+      </UserInfo>
+    </SharedWithUsers>
+  </documentManagement>
+</p:properties>
 </file>
 
 <file path=customXml/itemProps1.xml><?xml version="1.0" encoding="utf-8"?>
@@ -26156,11 +26389,9 @@
 </file>
 
 <file path=customXml/itemProps3.xml><?xml version="1.0" encoding="utf-8"?>
-<ds:datastoreItem xmlns:ds="http://schemas.openxmlformats.org/officeDocument/2006/customXml" ds:itemID="{5818218F-AB00-4272-A716-DA4688C85ECA}">
+<ds:datastoreItem xmlns:ds="http://schemas.openxmlformats.org/officeDocument/2006/customXml" ds:itemID="{BD2161B6-D9A2-4285-B5A1-A504549C808D}">
   <ds:schemaRefs>
-    <ds:schemaRef ds:uri="http://schemas.microsoft.com/office/2006/metadata/properties"/>
-    <ds:schemaRef ds:uri="http://schemas.microsoft.com/office/infopath/2007/PartnerControls"/>
-    <ds:schemaRef ds:uri="8c20de49-1efd-4a05-884d-1f5e90a3c378"/>
+    <ds:schemaRef ds:uri="http://schemas.microsoft.com/sharepoint/v3/contenttype/forms"/>
   </ds:schemaRefs>
 </ds:datastoreItem>
 </file>
@@ -26185,9 +26416,11 @@
 </file>
 
 <file path=customXml/itemProps5.xml><?xml version="1.0" encoding="utf-8"?>
-<ds:datastoreItem xmlns:ds="http://schemas.openxmlformats.org/officeDocument/2006/customXml" ds:itemID="{BD2161B6-D9A2-4285-B5A1-A504549C808D}">
+<ds:datastoreItem xmlns:ds="http://schemas.openxmlformats.org/officeDocument/2006/customXml" ds:itemID="{5818218F-AB00-4272-A716-DA4688C85ECA}">
   <ds:schemaRefs>
-    <ds:schemaRef ds:uri="http://schemas.microsoft.com/sharepoint/v3/contenttype/forms"/>
+    <ds:schemaRef ds:uri="http://schemas.microsoft.com/office/2006/metadata/properties"/>
+    <ds:schemaRef ds:uri="http://schemas.microsoft.com/office/infopath/2007/PartnerControls"/>
+    <ds:schemaRef ds:uri="8c20de49-1efd-4a05-884d-1f5e90a3c378"/>
   </ds:schemaRefs>
 </ds:datastoreItem>
 </file>
</xml_diff>